<commit_message>
Relatório add ler comentário
</commit_message>
<xml_diff>
--- a/Relatório de Trabalho.docx
+++ b/Relatório de Trabalho.docx
@@ -273,15 +273,7 @@
           <w:b/>
           <w:noProof/>
         </w:rPr>
-        <w:t xml:space="preserve">Aluno/os: </w:t>
-      </w:r>
-      <w:r>
-        <w:rPr>
-          <w:rFonts w:ascii="Arial" w:hAnsi="Arial" w:cs="Arial"/>
-          <w:b/>
-          <w:noProof/>
-        </w:rPr>
-        <w:t>Pedro Vieira Simões / Duarte Melo</w:t>
+        <w:t>Aluno/os: Pedro Vieira Simões / Duarte Melo</w:t>
       </w:r>
     </w:p>
     <w:p>
@@ -503,19 +495,7 @@
         <w:rPr>
           <w:rFonts w:ascii="Arial" w:hAnsi="Arial" w:cs="Arial"/>
         </w:rPr>
-        <w:t>novembro</w:t>
-      </w:r>
-      <w:r>
-        <w:rPr>
-          <w:rFonts w:ascii="Arial" w:hAnsi="Arial" w:cs="Arial"/>
-        </w:rPr>
-        <w:t>, 202</w:t>
-      </w:r>
-      <w:r>
-        <w:rPr>
-          <w:rFonts w:ascii="Arial" w:hAnsi="Arial" w:cs="Arial"/>
-        </w:rPr>
-        <w:t>1</w:t>
+        <w:t>novembro, 2021</w:t>
       </w:r>
     </w:p>
     <w:p/>
@@ -649,6 +629,12 @@
     <w:bookmarkStart w:id="0" w:name="_Toc527567531" w:displacedByCustomXml="next"/>
     <w:sdt>
       <w:sdtPr>
+        <w:rPr>
+          <w:rFonts w:asciiTheme="minorHAnsi" w:eastAsiaTheme="minorEastAsia" w:hAnsiTheme="minorHAnsi" w:cstheme="minorBidi"/>
+          <w:color w:val="auto"/>
+          <w:sz w:val="22"/>
+          <w:szCs w:val="22"/>
+        </w:rPr>
         <w:id w:val="1803269550"/>
         <w:docPartObj>
           <w:docPartGallery w:val="Table of Contents"/>
@@ -657,12 +643,8 @@
       </w:sdtPr>
       <w:sdtEndPr>
         <w:rPr>
-          <w:rFonts w:asciiTheme="minorHAnsi" w:eastAsiaTheme="minorEastAsia" w:hAnsiTheme="minorHAnsi" w:cstheme="minorBidi"/>
           <w:b/>
           <w:bCs/>
-          <w:color w:val="auto"/>
-          <w:sz w:val="22"/>
-          <w:szCs w:val="22"/>
         </w:rPr>
       </w:sdtEndPr>
       <w:sdtContent>
@@ -877,21 +859,7 @@
                 <w:rStyle w:val="Hiperligao"/>
                 <w:noProof/>
               </w:rPr>
-              <w:t>Outp</w:t>
-            </w:r>
-            <w:r>
-              <w:rPr>
-                <w:rStyle w:val="Hiperligao"/>
-                <w:noProof/>
-              </w:rPr>
-              <w:t>u</w:t>
-            </w:r>
-            <w:r>
-              <w:rPr>
-                <w:rStyle w:val="Hiperligao"/>
-                <w:noProof/>
-              </w:rPr>
-              <w:t>ts</w:t>
+              <w:t>Outputs</w:t>
             </w:r>
             <w:r>
               <w:rPr>
@@ -1035,6 +1003,9 @@
     </w:p>
     <w:p>
       <w:r>
+        <w:rPr>
+          <w:noProof/>
+        </w:rPr>
         <w:drawing>
           <wp:inline distT="0" distB="0" distL="0" distR="0" wp14:anchorId="6417D535" wp14:editId="351AE0F2">
             <wp:extent cx="4982270" cy="2857899"/>
@@ -1114,9 +1085,9 @@
     <w:p>
       <w:r>
         <w:drawing>
-          <wp:inline distT="0" distB="0" distL="0" distR="0" wp14:anchorId="11637165" wp14:editId="30C5D9E4">
-            <wp:extent cx="4393975" cy="430407"/>
-            <wp:effectExtent l="0" t="0" r="0" b="8255"/>
+          <wp:inline distT="0" distB="0" distL="0" distR="0" wp14:anchorId="585E65A4" wp14:editId="5596E069">
+            <wp:extent cx="5400040" cy="559435"/>
+            <wp:effectExtent l="0" t="0" r="0" b="0"/>
             <wp:docPr id="1" name="Imagem 1"/>
             <wp:cNvGraphicFramePr>
               <a:graphicFrameLocks xmlns:a="http://schemas.openxmlformats.org/drawingml/2006/main" noChangeAspect="1"/>
@@ -1137,7 +1108,7 @@
                   <pic:spPr>
                     <a:xfrm>
                       <a:off x="0" y="0"/>
-                      <a:ext cx="4439091" cy="434826"/>
+                      <a:ext cx="5400040" cy="559435"/>
                     </a:xfrm>
                     <a:prstGeom prst="rect">
                       <a:avLst/>
@@ -1157,6 +1128,9 @@
     </w:p>
     <w:p>
       <w:r>
+        <w:rPr>
+          <w:noProof/>
+        </w:rPr>
         <w:drawing>
           <wp:inline distT="0" distB="0" distL="0" distR="0" wp14:anchorId="1E4E6F26" wp14:editId="420ABD87">
             <wp:extent cx="3086531" cy="1771897"/>
@@ -1241,6 +1215,9 @@
     </w:p>
     <w:p>
       <w:r>
+        <w:rPr>
+          <w:noProof/>
+        </w:rPr>
         <w:drawing>
           <wp:inline distT="0" distB="0" distL="0" distR="0" wp14:anchorId="111B966B" wp14:editId="6A663CE4">
             <wp:extent cx="857370" cy="276264"/>
@@ -1304,6 +1281,9 @@
     </w:p>
     <w:p>
       <w:r>
+        <w:rPr>
+          <w:noProof/>
+        </w:rPr>
         <w:drawing>
           <wp:anchor distT="0" distB="0" distL="114300" distR="114300" simplePos="0" relativeHeight="251659264" behindDoc="0" locked="0" layoutInCell="1" allowOverlap="1" wp14:anchorId="6BCDA0BA" wp14:editId="5B5C602B">
             <wp:simplePos x="0" y="0"/>
@@ -1370,44 +1350,25 @@
           <w:bCs/>
         </w:rPr>
         <w:lastRenderedPageBreak/>
-        <w:t>Leitura de C</w:t>
-      </w:r>
-      <w:r>
-        <w:rPr>
-          <w:b/>
-          <w:bCs/>
-        </w:rPr>
-        <w:t>APITAL E CURRENCY</w:t>
-      </w:r>
-    </w:p>
-    <w:p>
-      <w:r>
-        <w:t>Para ler a coluna d</w:t>
-      </w:r>
-      <w:r>
-        <w:t>a capital</w:t>
+        <w:t>Leitura de CAPITAL E CURRENCY</w:t>
+      </w:r>
+    </w:p>
+    <w:p>
+      <w:r>
+        <w:t>Para ler a coluna da capital</w:t>
       </w:r>
       <w:r>
         <w:t xml:space="preserve"> e para a coluna da moeda</w:t>
       </w:r>
       <w:r>
-        <w:t xml:space="preserve"> </w:t>
-      </w:r>
-      <w:r>
-        <w:t>foi usada uma expressão</w:t>
-      </w:r>
-      <w:r>
-        <w:t xml:space="preserve"> mais complexa</w:t>
-      </w:r>
-      <w:r>
-        <w:t>, pois</w:t>
-      </w:r>
-      <w:r>
-        <w:t xml:space="preserve"> neste caso é possível que haja valores entre aspas, algo que temos de ter em atenção nesta entrega.</w:t>
-      </w:r>
-    </w:p>
-    <w:p>
-      <w:r>
+        <w:t xml:space="preserve"> foi usada uma expressão mais complexa, pois neste caso é possível que haja valores entre aspas, algo que temos de ter em atenção nesta entrega.</w:t>
+      </w:r>
+    </w:p>
+    <w:p>
+      <w:r>
+        <w:rPr>
+          <w:noProof/>
+        </w:rPr>
         <w:drawing>
           <wp:inline distT="0" distB="0" distL="0" distR="0" wp14:anchorId="216F84E7" wp14:editId="4E4A43D2">
             <wp:extent cx="4344006" cy="285790"/>
@@ -1470,14 +1431,7 @@
           <w:b/>
           <w:bCs/>
         </w:rPr>
-        <w:t xml:space="preserve">Leitura de </w:t>
-      </w:r>
-      <w:r>
-        <w:rPr>
-          <w:b/>
-          <w:bCs/>
-        </w:rPr>
-        <w:t>LANGUAGE</w:t>
+        <w:t>Leitura de LANGUAGE</w:t>
       </w:r>
     </w:p>
     <w:p>
@@ -1495,6 +1449,9 @@
     </w:p>
     <w:p>
       <w:r>
+        <w:rPr>
+          <w:noProof/>
+        </w:rPr>
         <w:drawing>
           <wp:inline distT="0" distB="0" distL="0" distR="0" wp14:anchorId="019131D8" wp14:editId="3A31E278">
             <wp:extent cx="2829320" cy="285790"/>
@@ -1544,14 +1501,89 @@
           <w:b/>
           <w:bCs/>
         </w:rPr>
-        <w:t xml:space="preserve">Leitura de </w:t>
-      </w:r>
-      <w:r>
+        <w:t>Leitura de COMMENT</w:t>
+      </w:r>
+    </w:p>
+    <w:p>
+      <w:r>
+        <w:t>Expressão regular que lê o comentário.</w:t>
+      </w:r>
+    </w:p>
+    <w:p>
+      <w:r>
+        <w:t xml:space="preserve">Lê uma linha que comece num # e termine num \n, dá </w:t>
+      </w:r>
+      <w:proofErr w:type="spellStart"/>
+      <w:r>
+        <w:t>pass</w:t>
+      </w:r>
+      <w:proofErr w:type="spellEnd"/>
+      <w:r>
+        <w:t xml:space="preserve"> dado que não é necessário armazenar comentários.</w:t>
+      </w:r>
+    </w:p>
+    <w:p>
+      <w:pPr>
         <w:rPr>
           <w:b/>
           <w:bCs/>
         </w:rPr>
-        <w:t>NEWLINE</w:t>
+      </w:pPr>
+      <w:r>
+        <w:rPr>
+          <w:b/>
+          <w:bCs/>
+        </w:rPr>
+        <w:drawing>
+          <wp:inline distT="0" distB="0" distL="0" distR="0" wp14:anchorId="79A82806" wp14:editId="43145D73">
+            <wp:extent cx="1247949" cy="609685"/>
+            <wp:effectExtent l="0" t="0" r="9525" b="0"/>
+            <wp:docPr id="14" name="Imagem 14" descr="Uma imagem com texto&#10;&#10;Descrição gerada automaticamente"/>
+            <wp:cNvGraphicFramePr>
+              <a:graphicFrameLocks xmlns:a="http://schemas.openxmlformats.org/drawingml/2006/main" noChangeAspect="1"/>
+            </wp:cNvGraphicFramePr>
+            <a:graphic xmlns:a="http://schemas.openxmlformats.org/drawingml/2006/main">
+              <a:graphicData uri="http://schemas.openxmlformats.org/drawingml/2006/picture">
+                <pic:pic xmlns:pic="http://schemas.openxmlformats.org/drawingml/2006/picture">
+                  <pic:nvPicPr>
+                    <pic:cNvPr id="14" name="Imagem 14" descr="Uma imagem com texto&#10;&#10;Descrição gerada automaticamente"/>
+                    <pic:cNvPicPr/>
+                  </pic:nvPicPr>
+                  <pic:blipFill>
+                    <a:blip r:embed="rId16"/>
+                    <a:stretch>
+                      <a:fillRect/>
+                    </a:stretch>
+                  </pic:blipFill>
+                  <pic:spPr>
+                    <a:xfrm>
+                      <a:off x="0" y="0"/>
+                      <a:ext cx="1247949" cy="609685"/>
+                    </a:xfrm>
+                    <a:prstGeom prst="rect">
+                      <a:avLst/>
+                    </a:prstGeom>
+                  </pic:spPr>
+                </pic:pic>
+              </a:graphicData>
+            </a:graphic>
+          </wp:inline>
+        </w:drawing>
+      </w:r>
+    </w:p>
+    <w:p>
+      <w:pPr>
+        <w:rPr>
+          <w:b/>
+          <w:bCs/>
+        </w:rPr>
+      </w:pPr>
+      <w:r>
+        <w:rPr>
+          <w:b/>
+          <w:bCs/>
+        </w:rPr>
+        <w:t>Leitura de NEWLINE</w:t>
       </w:r>
     </w:p>
     <w:p>
@@ -1580,6 +1612,9 @@
     </w:p>
     <w:p>
       <w:r>
+        <w:rPr>
+          <w:noProof/>
+        </w:rPr>
         <w:drawing>
           <wp:anchor distT="0" distB="0" distL="114300" distR="114300" simplePos="0" relativeHeight="251658240" behindDoc="0" locked="0" layoutInCell="1" allowOverlap="1" wp14:anchorId="63E7B389" wp14:editId="3E7805CE">
             <wp:simplePos x="0" y="0"/>
@@ -1604,7 +1639,7 @@
                     <pic:cNvPicPr/>
                   </pic:nvPicPr>
                   <pic:blipFill>
-                    <a:blip r:embed="rId16">
+                    <a:blip r:embed="rId17">
                       <a:extLst>
                         <a:ext uri="{28A0092B-C50C-407E-A947-70E740481C1C}">
                           <a14:useLocalDpi xmlns:a14="http://schemas.microsoft.com/office/drawing/2010/main" val="0"/>
@@ -1645,10 +1680,6 @@
       </w:r>
     </w:p>
     <w:p/>
-    <w:p/>
-    <w:p/>
-    <w:p/>
-    <w:p/>
     <w:p>
       <w:pPr>
         <w:pStyle w:val="Ttulo1"/>
@@ -1699,6 +1730,9 @@
         <w:ind w:left="1440"/>
       </w:pPr>
       <w:r>
+        <w:rPr>
+          <w:noProof/>
+        </w:rPr>
         <w:drawing>
           <wp:anchor distT="0" distB="0" distL="114300" distR="114300" simplePos="0" relativeHeight="251660288" behindDoc="0" locked="0" layoutInCell="1" allowOverlap="1" wp14:anchorId="074B5111" wp14:editId="2F64F5EA">
             <wp:simplePos x="0" y="0"/>
@@ -1723,7 +1757,7 @@
                     <pic:cNvPicPr/>
                   </pic:nvPicPr>
                   <pic:blipFill>
-                    <a:blip r:embed="rId17">
+                    <a:blip r:embed="rId18">
                       <a:extLst>
                         <a:ext uri="{28A0092B-C50C-407E-A947-70E740481C1C}">
                           <a14:useLocalDpi xmlns:a14="http://schemas.microsoft.com/office/drawing/2010/main" val="0"/>
@@ -1859,6 +1893,9 @@
     <w:p/>
     <w:p>
       <w:r>
+        <w:rPr>
+          <w:noProof/>
+        </w:rPr>
         <w:lastRenderedPageBreak/>
         <w:drawing>
           <wp:anchor distT="0" distB="0" distL="114300" distR="114300" simplePos="0" relativeHeight="251661312" behindDoc="0" locked="0" layoutInCell="1" allowOverlap="1" wp14:anchorId="68F11A33" wp14:editId="2C5405D7">
@@ -1892,7 +1929,7 @@
                     <pic:cNvPicPr/>
                   </pic:nvPicPr>
                   <pic:blipFill>
-                    <a:blip r:embed="rId18" cstate="print">
+                    <a:blip r:embed="rId19" cstate="print">
                       <a:extLst>
                         <a:ext uri="{28A0092B-C50C-407E-A947-70E740481C1C}">
                           <a14:useLocalDpi xmlns:a14="http://schemas.microsoft.com/office/drawing/2010/main" val="0"/>
@@ -1988,6 +2025,9 @@
         <w:t xml:space="preserve"> </w:t>
       </w:r>
       <w:r>
+        <w:rPr>
+          <w:noProof/>
+        </w:rPr>
         <w:drawing>
           <wp:inline distT="0" distB="0" distL="0" distR="0" wp14:anchorId="02CCA7A7" wp14:editId="134D6958">
             <wp:extent cx="5400040" cy="2766060"/>
@@ -2004,7 +2044,7 @@
                     <pic:cNvPicPr/>
                   </pic:nvPicPr>
                   <pic:blipFill>
-                    <a:blip r:embed="rId19"/>
+                    <a:blip r:embed="rId20"/>
                     <a:stretch>
                       <a:fillRect/>
                     </a:stretch>
@@ -2074,10 +2114,7 @@
       </w:r>
       <w:proofErr w:type="spellEnd"/>
       <w:r>
-        <w:t xml:space="preserve">, </w:t>
-      </w:r>
-      <w:r>
-        <w:t>neste caso apenas conseguimos reproduzir o texto em um ficheiro .</w:t>
+        <w:t>, neste caso apenas conseguimos reproduzir o texto em um ficheiro .</w:t>
       </w:r>
       <w:proofErr w:type="spellStart"/>
       <w:proofErr w:type="gramStart"/>
@@ -2098,6 +2135,9 @@
         </w:rPr>
       </w:pPr>
       <w:r>
+        <w:rPr>
+          <w:noProof/>
+        </w:rPr>
         <w:drawing>
           <wp:anchor distT="0" distB="0" distL="114300" distR="114300" simplePos="0" relativeHeight="251662336" behindDoc="0" locked="0" layoutInCell="1" allowOverlap="1" wp14:anchorId="1123064A" wp14:editId="670A9FB3">
             <wp:simplePos x="0" y="0"/>
@@ -2122,7 +2162,7 @@
                     <pic:cNvPicPr/>
                   </pic:nvPicPr>
                   <pic:blipFill>
-                    <a:blip r:embed="rId20">
+                    <a:blip r:embed="rId21">
                       <a:extLst>
                         <a:ext uri="{28A0092B-C50C-407E-A947-70E740481C1C}">
                           <a14:useLocalDpi xmlns:a14="http://schemas.microsoft.com/office/drawing/2010/main" val="0"/>
@@ -2158,7 +2198,7 @@
     <w:p/>
     <w:p/>
     <w:sectPr>
-      <w:headerReference w:type="default" r:id="rId21"/>
+      <w:headerReference w:type="default" r:id="rId22"/>
       <w:pgSz w:w="11906" w:h="16838"/>
       <w:pgMar w:top="1417" w:right="1701" w:bottom="1417" w:left="1701" w:header="708" w:footer="708" w:gutter="0"/>
       <w:cols w:space="708"/>
@@ -2232,6 +2272,7 @@
       <w:dataBinding w:prefixMappings="xmlns:ns0='http://schemas.openxmlformats.org/package/2006/metadata/core-properties' xmlns:ns1='http://purl.org/dc/elements/1.1/'" w:xpath="/ns0:coreProperties[1]/ns1:title[1]" w:storeItemID="{6C3C8BC8-F283-45AE-878A-BAB7291924A1}"/>
       <w:text/>
     </w:sdtPr>
+    <w:sdtEndPr/>
     <w:sdtContent>
       <w:p>
         <w:pPr>

</xml_diff>